<commit_message>
Ulazi i izlazi za Raspberry Pi Pico
</commit_message>
<xml_diff>
--- a/Dokumentacija/Sheme spajanja/Ulazi i izlazi.docx
+++ b/Dokumentacija/Sheme spajanja/Ulazi i izlazi.docx
@@ -183,19 +183,7 @@
               <w:rPr>
                 <w:rFonts w:ascii="Times New Roman" w:hAnsi="Times New Roman" w:cs="Times New Roman"/>
               </w:rPr>
-              <w:t>(</w:t>
-            </w:r>
-            <w:r>
-              <w:rPr>
-                <w:rFonts w:ascii="Times New Roman" w:hAnsi="Times New Roman" w:cs="Times New Roman"/>
-              </w:rPr>
-              <w:t>red</w:t>
-            </w:r>
-            <w:r>
-              <w:rPr>
-                <w:rFonts w:ascii="Times New Roman" w:hAnsi="Times New Roman" w:cs="Times New Roman"/>
-              </w:rPr>
-              <w:t xml:space="preserve"> 1)</w:t>
+              <w:t>(red 1)</w:t>
             </w:r>
           </w:p>
         </w:tc>
@@ -213,25 +201,39 @@
           <w:p>
             <w:pPr>
               <w:spacing w:line="240" w:lineRule="auto"/>
-              <w:jc w:val="both"/>
-              <w:rPr>
-                <w:rFonts w:ascii="Times New Roman" w:hAnsi="Times New Roman" w:cs="Times New Roman"/>
-                <w:sz w:val="24"/>
-                <w:szCs w:val="24"/>
-              </w:rPr>
-            </w:pPr>
-            <w:r>
-              <w:rPr>
-                <w:rStyle w:val="HTMLCode"/>
-                <w:rFonts w:eastAsiaTheme="minorHAnsi"/>
-              </w:rPr>
-              <w:t>Pin(0, Pin.IN)</w:t>
-            </w:r>
-            <w:r>
-              <w:t xml:space="preserve"> </w:t>
-            </w:r>
-            <w:r>
-              <w:t xml:space="preserve">                                                  </w:t>
+              <w:rPr>
+                <w:rFonts w:ascii="Times New Roman" w:hAnsi="Times New Roman" w:cs="Times New Roman"/>
+                <w:sz w:val="24"/>
+                <w:szCs w:val="24"/>
+              </w:rPr>
+            </w:pPr>
+            <w:r>
+              <w:rPr>
+                <w:rStyle w:val="HTMLCode"/>
+                <w:rFonts w:eastAsiaTheme="minorHAnsi"/>
+              </w:rPr>
+              <w:t>Pin(0, Pin.IN</w:t>
+            </w:r>
+            <w:r>
+              <w:rPr>
+                <w:rStyle w:val="HTMLCode"/>
+                <w:rFonts w:eastAsiaTheme="minorHAnsi"/>
+              </w:rPr>
+              <w:t xml:space="preserve">, </w:t>
+            </w:r>
+            <w:r>
+              <w:rPr>
+                <w:rStyle w:val="HTMLCode"/>
+                <w:rFonts w:eastAsiaTheme="minorHAnsi"/>
+              </w:rPr>
+              <w:t>Pin.PULL_DOWN</w:t>
+            </w:r>
+            <w:r>
+              <w:rPr>
+                <w:rStyle w:val="HTMLCode"/>
+                <w:rFonts w:eastAsiaTheme="minorHAnsi"/>
+              </w:rPr>
+              <w:t xml:space="preserve">)     </w:t>
             </w:r>
             <w:r>
               <w:rPr>
@@ -272,21 +274,7 @@
                 <w:rStyle w:val="HTMLCode"/>
                 <w:rFonts w:eastAsiaTheme="minorHAnsi"/>
               </w:rPr>
-              <w:t>Pin(1</w:t>
-            </w:r>
-            <w:r>
-              <w:rPr>
-                <w:rStyle w:val="HTMLCode"/>
-                <w:rFonts w:eastAsiaTheme="minorHAnsi"/>
-              </w:rPr>
-              <w:t>7</w:t>
-            </w:r>
-            <w:r>
-              <w:rPr>
-                <w:rStyle w:val="HTMLCode"/>
-                <w:rFonts w:eastAsiaTheme="minorHAnsi"/>
-              </w:rPr>
-              <w:t>, Pin.OUT)</w:t>
+              <w:t>Pin(17, Pin.OUT)</w:t>
             </w:r>
             <w:r>
               <w:t xml:space="preserve"> </w:t>
@@ -298,19 +286,7 @@
               <w:rPr>
                 <w:rFonts w:ascii="Times New Roman" w:hAnsi="Times New Roman" w:cs="Times New Roman"/>
               </w:rPr>
-              <w:t xml:space="preserve">(red </w:t>
-            </w:r>
-            <w:r>
-              <w:rPr>
-                <w:rFonts w:ascii="Times New Roman" w:hAnsi="Times New Roman" w:cs="Times New Roman"/>
-              </w:rPr>
-              <w:t>2</w:t>
-            </w:r>
-            <w:r>
-              <w:rPr>
-                <w:rFonts w:ascii="Times New Roman" w:hAnsi="Times New Roman" w:cs="Times New Roman"/>
-              </w:rPr>
-              <w:t>)</w:t>
+              <w:t>(red 2)</w:t>
             </w:r>
           </w:p>
         </w:tc>
@@ -359,19 +335,7 @@
               <w:rPr>
                 <w:rFonts w:ascii="Times New Roman" w:hAnsi="Times New Roman" w:cs="Times New Roman"/>
               </w:rPr>
-              <w:t>(</w:t>
-            </w:r>
-            <w:r>
-              <w:rPr>
-                <w:rFonts w:ascii="Times New Roman" w:hAnsi="Times New Roman" w:cs="Times New Roman"/>
-              </w:rPr>
-              <w:t>kol</w:t>
-            </w:r>
-            <w:r>
-              <w:rPr>
-                <w:rFonts w:ascii="Times New Roman" w:hAnsi="Times New Roman" w:cs="Times New Roman"/>
-              </w:rPr>
-              <w:t xml:space="preserve"> 1)</w:t>
+              <w:t>(kol 1)</w:t>
             </w:r>
             <w:r>
               <w:rPr>
@@ -409,21 +373,7 @@
                 <w:rStyle w:val="HTMLCode"/>
                 <w:rFonts w:eastAsiaTheme="minorHAnsi"/>
               </w:rPr>
-              <w:t>Pin(1</w:t>
-            </w:r>
-            <w:r>
-              <w:rPr>
-                <w:rStyle w:val="HTMLCode"/>
-                <w:rFonts w:eastAsiaTheme="minorHAnsi"/>
-              </w:rPr>
-              <w:t>8</w:t>
-            </w:r>
-            <w:r>
-              <w:rPr>
-                <w:rStyle w:val="HTMLCode"/>
-                <w:rFonts w:eastAsiaTheme="minorHAnsi"/>
-              </w:rPr>
-              <w:t>, Pin.OUT)</w:t>
+              <w:t>Pin(18, Pin.OUT)</w:t>
             </w:r>
             <w:r>
               <w:t xml:space="preserve"> </w:t>
@@ -435,19 +385,7 @@
               <w:rPr>
                 <w:rFonts w:ascii="Times New Roman" w:hAnsi="Times New Roman" w:cs="Times New Roman"/>
               </w:rPr>
-              <w:t xml:space="preserve">(red </w:t>
-            </w:r>
-            <w:r>
-              <w:rPr>
-                <w:rFonts w:ascii="Times New Roman" w:hAnsi="Times New Roman" w:cs="Times New Roman"/>
-              </w:rPr>
-              <w:t>3</w:t>
-            </w:r>
-            <w:r>
-              <w:rPr>
-                <w:rFonts w:ascii="Times New Roman" w:hAnsi="Times New Roman" w:cs="Times New Roman"/>
-              </w:rPr>
-              <w:t>)</w:t>
+              <w:t>(red 3)</w:t>
             </w:r>
           </w:p>
         </w:tc>
@@ -477,21 +415,7 @@
                 <w:rStyle w:val="HTMLCode"/>
                 <w:rFonts w:eastAsiaTheme="minorHAnsi"/>
               </w:rPr>
-              <w:t>Pin(2</w:t>
-            </w:r>
-            <w:r>
-              <w:rPr>
-                <w:rStyle w:val="HTMLCode"/>
-                <w:rFonts w:eastAsiaTheme="minorHAnsi"/>
-              </w:rPr>
-              <w:t>1</w:t>
-            </w:r>
-            <w:r>
-              <w:rPr>
-                <w:rStyle w:val="HTMLCode"/>
-                <w:rFonts w:eastAsiaTheme="minorHAnsi"/>
-              </w:rPr>
-              <w:t>, Pin.IN, Pin.PULL_DOWN)</w:t>
+              <w:t>Pin(21, Pin.IN, Pin.PULL_DOWN)</w:t>
             </w:r>
             <w:r>
               <w:t xml:space="preserve"> </w:t>
@@ -503,31 +427,7 @@
               <w:rPr>
                 <w:rFonts w:ascii="Times New Roman" w:hAnsi="Times New Roman" w:cs="Times New Roman"/>
               </w:rPr>
-              <w:t>(</w:t>
-            </w:r>
-            <w:r>
-              <w:rPr>
-                <w:rFonts w:ascii="Times New Roman" w:hAnsi="Times New Roman" w:cs="Times New Roman"/>
-              </w:rPr>
-              <w:t>kol</w:t>
-            </w:r>
-            <w:r>
-              <w:rPr>
-                <w:rFonts w:ascii="Times New Roman" w:hAnsi="Times New Roman" w:cs="Times New Roman"/>
-              </w:rPr>
-              <w:t xml:space="preserve"> </w:t>
-            </w:r>
-            <w:r>
-              <w:rPr>
-                <w:rFonts w:ascii="Times New Roman" w:hAnsi="Times New Roman" w:cs="Times New Roman"/>
-              </w:rPr>
-              <w:t>2</w:t>
-            </w:r>
-            <w:r>
-              <w:rPr>
-                <w:rFonts w:ascii="Times New Roman" w:hAnsi="Times New Roman" w:cs="Times New Roman"/>
-              </w:rPr>
-              <w:t>)</w:t>
+              <w:t>(kol 2)</w:t>
             </w:r>
           </w:p>
         </w:tc>
@@ -557,21 +457,7 @@
                 <w:rStyle w:val="HTMLCode"/>
                 <w:rFonts w:eastAsiaTheme="minorHAnsi"/>
               </w:rPr>
-              <w:t>Pin(1</w:t>
-            </w:r>
-            <w:r>
-              <w:rPr>
-                <w:rStyle w:val="HTMLCode"/>
-                <w:rFonts w:eastAsiaTheme="minorHAnsi"/>
-              </w:rPr>
-              <w:t>9</w:t>
-            </w:r>
-            <w:r>
-              <w:rPr>
-                <w:rStyle w:val="HTMLCode"/>
-                <w:rFonts w:eastAsiaTheme="minorHAnsi"/>
-              </w:rPr>
-              <w:t>, Pin.OUT)</w:t>
+              <w:t>Pin(19, Pin.OUT)</w:t>
             </w:r>
             <w:r>
               <w:t xml:space="preserve"> </w:t>
@@ -583,19 +469,7 @@
               <w:rPr>
                 <w:rFonts w:ascii="Times New Roman" w:hAnsi="Times New Roman" w:cs="Times New Roman"/>
               </w:rPr>
-              <w:t xml:space="preserve">(red </w:t>
-            </w:r>
-            <w:r>
-              <w:rPr>
-                <w:rFonts w:ascii="Times New Roman" w:hAnsi="Times New Roman" w:cs="Times New Roman"/>
-              </w:rPr>
-              <w:t>4</w:t>
-            </w:r>
-            <w:r>
-              <w:rPr>
-                <w:rFonts w:ascii="Times New Roman" w:hAnsi="Times New Roman" w:cs="Times New Roman"/>
-              </w:rPr>
-              <w:t>)</w:t>
+              <w:t>(red 4)</w:t>
             </w:r>
           </w:p>
         </w:tc>
@@ -623,21 +497,7 @@
                 <w:rStyle w:val="HTMLCode"/>
                 <w:rFonts w:eastAsiaTheme="minorHAnsi"/>
               </w:rPr>
-              <w:t>Pin(2</w:t>
-            </w:r>
-            <w:r>
-              <w:rPr>
-                <w:rStyle w:val="HTMLCode"/>
-                <w:rFonts w:eastAsiaTheme="minorHAnsi"/>
-              </w:rPr>
-              <w:t>2</w:t>
-            </w:r>
-            <w:r>
-              <w:rPr>
-                <w:rStyle w:val="HTMLCode"/>
-                <w:rFonts w:eastAsiaTheme="minorHAnsi"/>
-              </w:rPr>
-              <w:t>, Pin.IN, Pin.PULL_DOWN)</w:t>
+              <w:t>Pin(22, Pin.IN, Pin.PULL_DOWN)</w:t>
             </w:r>
             <w:r>
               <w:t xml:space="preserve"> </w:t>
@@ -649,31 +509,7 @@
               <w:rPr>
                 <w:rFonts w:ascii="Times New Roman" w:hAnsi="Times New Roman" w:cs="Times New Roman"/>
               </w:rPr>
-              <w:t>(</w:t>
-            </w:r>
-            <w:r>
-              <w:rPr>
-                <w:rFonts w:ascii="Times New Roman" w:hAnsi="Times New Roman" w:cs="Times New Roman"/>
-              </w:rPr>
-              <w:t>kol</w:t>
-            </w:r>
-            <w:r>
-              <w:rPr>
-                <w:rFonts w:ascii="Times New Roman" w:hAnsi="Times New Roman" w:cs="Times New Roman"/>
-              </w:rPr>
-              <w:t xml:space="preserve"> </w:t>
-            </w:r>
-            <w:r>
-              <w:rPr>
-                <w:rFonts w:ascii="Times New Roman" w:hAnsi="Times New Roman" w:cs="Times New Roman"/>
-              </w:rPr>
-              <w:t>3</w:t>
-            </w:r>
-            <w:r>
-              <w:rPr>
-                <w:rFonts w:ascii="Times New Roman" w:hAnsi="Times New Roman" w:cs="Times New Roman"/>
-              </w:rPr>
-              <w:t>)</w:t>
+              <w:t>(kol 3)</w:t>
             </w:r>
           </w:p>
         </w:tc>
@@ -715,19 +551,7 @@
               <w:rPr>
                 <w:rFonts w:ascii="Times New Roman" w:hAnsi="Times New Roman" w:cs="Times New Roman"/>
               </w:rPr>
-              <w:t>(</w:t>
-            </w:r>
-            <w:r>
-              <w:rPr>
-                <w:rFonts w:ascii="Times New Roman" w:hAnsi="Times New Roman" w:cs="Times New Roman"/>
-              </w:rPr>
-              <w:t>crvena</w:t>
-            </w:r>
-            <w:r>
-              <w:rPr>
-                <w:rFonts w:ascii="Times New Roman" w:hAnsi="Times New Roman" w:cs="Times New Roman"/>
-              </w:rPr>
-              <w:t xml:space="preserve"> LED)</w:t>
+              <w:t>(crvena LED)</w:t>
             </w:r>
           </w:p>
         </w:tc>
@@ -755,21 +579,7 @@
                 <w:rStyle w:val="HTMLCode"/>
                 <w:rFonts w:eastAsiaTheme="minorHAnsi"/>
               </w:rPr>
-              <w:t>Pin(2</w:t>
-            </w:r>
-            <w:r>
-              <w:rPr>
-                <w:rStyle w:val="HTMLCode"/>
-                <w:rFonts w:eastAsiaTheme="minorHAnsi"/>
-              </w:rPr>
-              <w:t>6</w:t>
-            </w:r>
-            <w:r>
-              <w:rPr>
-                <w:rStyle w:val="HTMLCode"/>
-                <w:rFonts w:eastAsiaTheme="minorHAnsi"/>
-              </w:rPr>
-              <w:t>, Pin.IN, Pin.PULL_DOWN)</w:t>
+              <w:t>Pin(26, Pin.IN, Pin.PULL_DOWN)</w:t>
             </w:r>
             <w:r>
               <w:t xml:space="preserve"> </w:t>
@@ -781,31 +591,7 @@
               <w:rPr>
                 <w:rFonts w:ascii="Times New Roman" w:hAnsi="Times New Roman" w:cs="Times New Roman"/>
               </w:rPr>
-              <w:t>(</w:t>
-            </w:r>
-            <w:r>
-              <w:rPr>
-                <w:rFonts w:ascii="Times New Roman" w:hAnsi="Times New Roman" w:cs="Times New Roman"/>
-              </w:rPr>
-              <w:t>kol</w:t>
-            </w:r>
-            <w:r>
-              <w:rPr>
-                <w:rFonts w:ascii="Times New Roman" w:hAnsi="Times New Roman" w:cs="Times New Roman"/>
-              </w:rPr>
-              <w:t xml:space="preserve"> </w:t>
-            </w:r>
-            <w:r>
-              <w:rPr>
-                <w:rFonts w:ascii="Times New Roman" w:hAnsi="Times New Roman" w:cs="Times New Roman"/>
-              </w:rPr>
-              <w:t>4</w:t>
-            </w:r>
-            <w:r>
-              <w:rPr>
-                <w:rFonts w:ascii="Times New Roman" w:hAnsi="Times New Roman" w:cs="Times New Roman"/>
-              </w:rPr>
-              <w:t>)</w:t>
+              <w:t>(kol 4)</w:t>
             </w:r>
           </w:p>
         </w:tc>
@@ -835,21 +621,7 @@
                 <w:rStyle w:val="HTMLCode"/>
                 <w:rFonts w:eastAsiaTheme="minorHAnsi"/>
               </w:rPr>
-              <w:t>Pin(</w:t>
-            </w:r>
-            <w:r>
-              <w:rPr>
-                <w:rStyle w:val="HTMLCode"/>
-                <w:rFonts w:eastAsiaTheme="minorHAnsi"/>
-              </w:rPr>
-              <w:t>6</w:t>
-            </w:r>
-            <w:r>
-              <w:rPr>
-                <w:rStyle w:val="HTMLCode"/>
-                <w:rFonts w:eastAsiaTheme="minorHAnsi"/>
-              </w:rPr>
-              <w:t>, Pin.OUT)</w:t>
+              <w:t>Pin(6, Pin.OUT)</w:t>
             </w:r>
             <w:r>
               <w:rPr>
@@ -868,19 +640,7 @@
               <w:rPr>
                 <w:rFonts w:ascii="Times New Roman" w:hAnsi="Times New Roman" w:cs="Times New Roman"/>
               </w:rPr>
-              <w:t>(</w:t>
-            </w:r>
-            <w:r>
-              <w:rPr>
-                <w:rFonts w:ascii="Times New Roman" w:hAnsi="Times New Roman" w:cs="Times New Roman"/>
-              </w:rPr>
-              <w:t>zelena</w:t>
-            </w:r>
-            <w:r>
-              <w:rPr>
-                <w:rFonts w:ascii="Times New Roman" w:hAnsi="Times New Roman" w:cs="Times New Roman"/>
-              </w:rPr>
-              <w:t xml:space="preserve"> LED)</w:t>
+              <w:t>(zelena LED)</w:t>
             </w:r>
           </w:p>
         </w:tc>
@@ -1654,9 +1414,25 @@
                 <w:sz w:val="24"/>
                 <w:szCs w:val="24"/>
               </w:rPr>
-              <w:t>I2C</w:t>
-            </w:r>
-            <w:r>
+              <w:t>I2C izlazi</w:t>
+            </w:r>
+          </w:p>
+        </w:tc>
+        <w:tc>
+          <w:tcPr>
+            <w:tcW w:w="2802" w:type="pct"/>
+            <w:tcBorders>
+              <w:top w:val="single" w:sz="4" w:space="0" w:color="auto"/>
+              <w:left w:val="single" w:sz="4" w:space="0" w:color="auto"/>
+              <w:bottom w:val="single" w:sz="4" w:space="0" w:color="auto"/>
+              <w:right w:val="single" w:sz="4" w:space="0" w:color="auto"/>
+            </w:tcBorders>
+            <w:hideMark/>
+          </w:tcPr>
+          <w:p>
+            <w:pPr>
+              <w:spacing w:line="240" w:lineRule="auto"/>
+              <w:jc w:val="both"/>
               <w:rPr>
                 <w:rFonts w:ascii="Times New Roman" w:hAnsi="Times New Roman" w:cs="Times New Roman"/>
                 <w:b/>
@@ -1664,25 +1440,8 @@
                 <w:sz w:val="24"/>
                 <w:szCs w:val="24"/>
               </w:rPr>
-              <w:t xml:space="preserve"> izlazi</w:t>
-            </w:r>
-          </w:p>
-        </w:tc>
-        <w:tc>
-          <w:tcPr>
-            <w:tcW w:w="2802" w:type="pct"/>
-            <w:tcBorders>
-              <w:top w:val="single" w:sz="4" w:space="0" w:color="auto"/>
-              <w:left w:val="single" w:sz="4" w:space="0" w:color="auto"/>
-              <w:bottom w:val="single" w:sz="4" w:space="0" w:color="auto"/>
-              <w:right w:val="single" w:sz="4" w:space="0" w:color="auto"/>
-            </w:tcBorders>
-            <w:hideMark/>
-          </w:tcPr>
-          <w:p>
-            <w:pPr>
-              <w:spacing w:line="240" w:lineRule="auto"/>
-              <w:jc w:val="both"/>
+            </w:pPr>
+            <w:r>
               <w:rPr>
                 <w:rFonts w:ascii="Times New Roman" w:hAnsi="Times New Roman" w:cs="Times New Roman"/>
                 <w:b/>
@@ -1690,26 +1449,7 @@
                 <w:sz w:val="24"/>
                 <w:szCs w:val="24"/>
               </w:rPr>
-            </w:pPr>
-            <w:r>
-              <w:rPr>
-                <w:rFonts w:ascii="Times New Roman" w:hAnsi="Times New Roman" w:cs="Times New Roman"/>
-                <w:b/>
-                <w:bCs/>
-                <w:sz w:val="24"/>
-                <w:szCs w:val="24"/>
-              </w:rPr>
-              <w:t>I2C</w:t>
-            </w:r>
-            <w:r>
-              <w:rPr>
-                <w:rFonts w:ascii="Times New Roman" w:hAnsi="Times New Roman" w:cs="Times New Roman"/>
-                <w:b/>
-                <w:bCs/>
-                <w:sz w:val="24"/>
-                <w:szCs w:val="24"/>
-              </w:rPr>
-              <w:t xml:space="preserve"> ulazi</w:t>
+              <w:t>I2C ulazi</w:t>
             </w:r>
           </w:p>
         </w:tc>

</xml_diff>

<commit_message>
Ulazi i izlazi zavrseni
</commit_message>
<xml_diff>
--- a/Dokumentacija/Sheme spajanja/Ulazi i izlazi.docx
+++ b/Dokumentacija/Sheme spajanja/Ulazi i izlazi.docx
@@ -38,13 +38,23 @@
           <w:szCs w:val="24"/>
         </w:rPr>
       </w:pPr>
+      <w:proofErr w:type="spellStart"/>
       <w:r>
         <w:rPr>
           <w:rFonts w:ascii="Times New Roman" w:hAnsi="Times New Roman" w:cs="Times New Roman"/>
           <w:sz w:val="24"/>
           <w:szCs w:val="24"/>
         </w:rPr>
-        <w:t>Raspberry Pi Pico</w:t>
+        <w:t>Raspberry</w:t>
+      </w:r>
+      <w:proofErr w:type="spellEnd"/>
+      <w:r>
+        <w:rPr>
+          <w:rFonts w:ascii="Times New Roman" w:hAnsi="Times New Roman" w:cs="Times New Roman"/>
+          <w:sz w:val="24"/>
+          <w:szCs w:val="24"/>
+        </w:rPr>
+        <w:t xml:space="preserve"> Pi Pico</w:t>
       </w:r>
     </w:p>
     <w:p>
@@ -159,12 +169,37 @@
                 <w:szCs w:val="24"/>
               </w:rPr>
             </w:pPr>
-            <w:r>
-              <w:rPr>
-                <w:rStyle w:val="HTMLCode"/>
-                <w:rFonts w:eastAsiaTheme="minorHAnsi"/>
-              </w:rPr>
-              <w:t>Pin(16, Pin.OUT)</w:t>
+            <w:proofErr w:type="spellStart"/>
+            <w:r>
+              <w:rPr>
+                <w:rStyle w:val="HTMLCode"/>
+                <w:rFonts w:eastAsiaTheme="minorHAnsi"/>
+              </w:rPr>
+              <w:t>Pin</w:t>
+            </w:r>
+            <w:proofErr w:type="spellEnd"/>
+            <w:r>
+              <w:rPr>
+                <w:rStyle w:val="HTMLCode"/>
+                <w:rFonts w:eastAsiaTheme="minorHAnsi"/>
+              </w:rPr>
+              <w:t xml:space="preserve">(16, </w:t>
+            </w:r>
+            <w:proofErr w:type="spellStart"/>
+            <w:r>
+              <w:rPr>
+                <w:rStyle w:val="HTMLCode"/>
+                <w:rFonts w:eastAsiaTheme="minorHAnsi"/>
+              </w:rPr>
+              <w:t>Pin.OUT</w:t>
+            </w:r>
+            <w:proofErr w:type="spellEnd"/>
+            <w:r>
+              <w:rPr>
+                <w:rStyle w:val="HTMLCode"/>
+                <w:rFonts w:eastAsiaTheme="minorHAnsi"/>
+              </w:rPr>
+              <w:t>)</w:t>
             </w:r>
             <w:r>
               <w:rPr>
@@ -207,12 +242,21 @@
                 <w:szCs w:val="24"/>
               </w:rPr>
             </w:pPr>
-            <w:r>
-              <w:rPr>
-                <w:rStyle w:val="HTMLCode"/>
-                <w:rFonts w:eastAsiaTheme="minorHAnsi"/>
-              </w:rPr>
-              <w:t>Pin(0, Pin.IN</w:t>
+            <w:proofErr w:type="spellStart"/>
+            <w:r>
+              <w:rPr>
+                <w:rStyle w:val="HTMLCode"/>
+                <w:rFonts w:eastAsiaTheme="minorHAnsi"/>
+              </w:rPr>
+              <w:t>Pin</w:t>
+            </w:r>
+            <w:proofErr w:type="spellEnd"/>
+            <w:r>
+              <w:rPr>
+                <w:rStyle w:val="HTMLCode"/>
+                <w:rFonts w:eastAsiaTheme="minorHAnsi"/>
+              </w:rPr>
+              <w:t>(0, Pin.IN</w:t>
             </w:r>
             <w:r>
               <w:rPr>
@@ -221,6 +265,7 @@
               </w:rPr>
               <w:t xml:space="preserve">, </w:t>
             </w:r>
+            <w:proofErr w:type="spellStart"/>
             <w:r>
               <w:rPr>
                 <w:rStyle w:val="HTMLCode"/>
@@ -228,6 +273,7 @@
               </w:rPr>
               <w:t>Pin.PULL_DOWN</w:t>
             </w:r>
+            <w:proofErr w:type="spellEnd"/>
             <w:r>
               <w:rPr>
                 <w:rStyle w:val="HTMLCode"/>
@@ -239,7 +285,21 @@
               <w:rPr>
                 <w:rFonts w:ascii="Times New Roman" w:hAnsi="Times New Roman" w:cs="Times New Roman"/>
               </w:rPr>
-              <w:t>(button)</w:t>
+              <w:t>(</w:t>
+            </w:r>
+            <w:proofErr w:type="spellStart"/>
+            <w:r>
+              <w:rPr>
+                <w:rFonts w:ascii="Times New Roman" w:hAnsi="Times New Roman" w:cs="Times New Roman"/>
+              </w:rPr>
+              <w:t>button</w:t>
+            </w:r>
+            <w:proofErr w:type="spellEnd"/>
+            <w:r>
+              <w:rPr>
+                <w:rFonts w:ascii="Times New Roman" w:hAnsi="Times New Roman" w:cs="Times New Roman"/>
+              </w:rPr>
+              <w:t>)</w:t>
             </w:r>
           </w:p>
         </w:tc>
@@ -269,12 +329,37 @@
                 <w:szCs w:val="24"/>
               </w:rPr>
             </w:pPr>
-            <w:r>
-              <w:rPr>
-                <w:rStyle w:val="HTMLCode"/>
-                <w:rFonts w:eastAsiaTheme="minorHAnsi"/>
-              </w:rPr>
-              <w:t>Pin(17, Pin.OUT)</w:t>
+            <w:proofErr w:type="spellStart"/>
+            <w:r>
+              <w:rPr>
+                <w:rStyle w:val="HTMLCode"/>
+                <w:rFonts w:eastAsiaTheme="minorHAnsi"/>
+              </w:rPr>
+              <w:t>Pin</w:t>
+            </w:r>
+            <w:proofErr w:type="spellEnd"/>
+            <w:r>
+              <w:rPr>
+                <w:rStyle w:val="HTMLCode"/>
+                <w:rFonts w:eastAsiaTheme="minorHAnsi"/>
+              </w:rPr>
+              <w:t xml:space="preserve">(17, </w:t>
+            </w:r>
+            <w:proofErr w:type="spellStart"/>
+            <w:r>
+              <w:rPr>
+                <w:rStyle w:val="HTMLCode"/>
+                <w:rFonts w:eastAsiaTheme="minorHAnsi"/>
+              </w:rPr>
+              <w:t>Pin.OUT</w:t>
+            </w:r>
+            <w:proofErr w:type="spellEnd"/>
+            <w:r>
+              <w:rPr>
+                <w:rStyle w:val="HTMLCode"/>
+                <w:rFonts w:eastAsiaTheme="minorHAnsi"/>
+              </w:rPr>
+              <w:t>)</w:t>
             </w:r>
             <w:r>
               <w:t xml:space="preserve"> </w:t>
@@ -311,12 +396,37 @@
                 <w:szCs w:val="24"/>
               </w:rPr>
             </w:pPr>
-            <w:r>
-              <w:rPr>
-                <w:rStyle w:val="HTMLCode"/>
-                <w:rFonts w:eastAsiaTheme="minorHAnsi"/>
-              </w:rPr>
-              <w:t>Pin(20, Pin.IN, Pin.PULL_DOWN)</w:t>
+            <w:proofErr w:type="spellStart"/>
+            <w:r>
+              <w:rPr>
+                <w:rStyle w:val="HTMLCode"/>
+                <w:rFonts w:eastAsiaTheme="minorHAnsi"/>
+              </w:rPr>
+              <w:t>Pin</w:t>
+            </w:r>
+            <w:proofErr w:type="spellEnd"/>
+            <w:r>
+              <w:rPr>
+                <w:rStyle w:val="HTMLCode"/>
+                <w:rFonts w:eastAsiaTheme="minorHAnsi"/>
+              </w:rPr>
+              <w:t xml:space="preserve">(20, Pin.IN, </w:t>
+            </w:r>
+            <w:proofErr w:type="spellStart"/>
+            <w:r>
+              <w:rPr>
+                <w:rStyle w:val="HTMLCode"/>
+                <w:rFonts w:eastAsiaTheme="minorHAnsi"/>
+              </w:rPr>
+              <w:t>Pin.PULL_DOWN</w:t>
+            </w:r>
+            <w:proofErr w:type="spellEnd"/>
+            <w:r>
+              <w:rPr>
+                <w:rStyle w:val="HTMLCode"/>
+                <w:rFonts w:eastAsiaTheme="minorHAnsi"/>
+              </w:rPr>
+              <w:t>)</w:t>
             </w:r>
             <w:r>
               <w:rPr>
@@ -335,7 +445,21 @@
               <w:rPr>
                 <w:rFonts w:ascii="Times New Roman" w:hAnsi="Times New Roman" w:cs="Times New Roman"/>
               </w:rPr>
-              <w:t>(kol 1)</w:t>
+              <w:t>(</w:t>
+            </w:r>
+            <w:proofErr w:type="spellStart"/>
+            <w:r>
+              <w:rPr>
+                <w:rFonts w:ascii="Times New Roman" w:hAnsi="Times New Roman" w:cs="Times New Roman"/>
+              </w:rPr>
+              <w:t>kol</w:t>
+            </w:r>
+            <w:proofErr w:type="spellEnd"/>
+            <w:r>
+              <w:rPr>
+                <w:rFonts w:ascii="Times New Roman" w:hAnsi="Times New Roman" w:cs="Times New Roman"/>
+              </w:rPr>
+              <w:t xml:space="preserve"> 1)</w:t>
             </w:r>
             <w:r>
               <w:rPr>
@@ -368,12 +492,37 @@
                 <w:szCs w:val="24"/>
               </w:rPr>
             </w:pPr>
-            <w:r>
-              <w:rPr>
-                <w:rStyle w:val="HTMLCode"/>
-                <w:rFonts w:eastAsiaTheme="minorHAnsi"/>
-              </w:rPr>
-              <w:t>Pin(18, Pin.OUT)</w:t>
+            <w:proofErr w:type="spellStart"/>
+            <w:r>
+              <w:rPr>
+                <w:rStyle w:val="HTMLCode"/>
+                <w:rFonts w:eastAsiaTheme="minorHAnsi"/>
+              </w:rPr>
+              <w:t>Pin</w:t>
+            </w:r>
+            <w:proofErr w:type="spellEnd"/>
+            <w:r>
+              <w:rPr>
+                <w:rStyle w:val="HTMLCode"/>
+                <w:rFonts w:eastAsiaTheme="minorHAnsi"/>
+              </w:rPr>
+              <w:t xml:space="preserve">(18, </w:t>
+            </w:r>
+            <w:proofErr w:type="spellStart"/>
+            <w:r>
+              <w:rPr>
+                <w:rStyle w:val="HTMLCode"/>
+                <w:rFonts w:eastAsiaTheme="minorHAnsi"/>
+              </w:rPr>
+              <w:t>Pin.OUT</w:t>
+            </w:r>
+            <w:proofErr w:type="spellEnd"/>
+            <w:r>
+              <w:rPr>
+                <w:rStyle w:val="HTMLCode"/>
+                <w:rFonts w:eastAsiaTheme="minorHAnsi"/>
+              </w:rPr>
+              <w:t>)</w:t>
             </w:r>
             <w:r>
               <w:t xml:space="preserve"> </w:t>
@@ -410,12 +559,37 @@
                 <w:szCs w:val="24"/>
               </w:rPr>
             </w:pPr>
-            <w:r>
-              <w:rPr>
-                <w:rStyle w:val="HTMLCode"/>
-                <w:rFonts w:eastAsiaTheme="minorHAnsi"/>
-              </w:rPr>
-              <w:t>Pin(21, Pin.IN, Pin.PULL_DOWN)</w:t>
+            <w:proofErr w:type="spellStart"/>
+            <w:r>
+              <w:rPr>
+                <w:rStyle w:val="HTMLCode"/>
+                <w:rFonts w:eastAsiaTheme="minorHAnsi"/>
+              </w:rPr>
+              <w:t>Pin</w:t>
+            </w:r>
+            <w:proofErr w:type="spellEnd"/>
+            <w:r>
+              <w:rPr>
+                <w:rStyle w:val="HTMLCode"/>
+                <w:rFonts w:eastAsiaTheme="minorHAnsi"/>
+              </w:rPr>
+              <w:t xml:space="preserve">(21, Pin.IN, </w:t>
+            </w:r>
+            <w:proofErr w:type="spellStart"/>
+            <w:r>
+              <w:rPr>
+                <w:rStyle w:val="HTMLCode"/>
+                <w:rFonts w:eastAsiaTheme="minorHAnsi"/>
+              </w:rPr>
+              <w:t>Pin.PULL_DOWN</w:t>
+            </w:r>
+            <w:proofErr w:type="spellEnd"/>
+            <w:r>
+              <w:rPr>
+                <w:rStyle w:val="HTMLCode"/>
+                <w:rFonts w:eastAsiaTheme="minorHAnsi"/>
+              </w:rPr>
+              <w:t>)</w:t>
             </w:r>
             <w:r>
               <w:t xml:space="preserve"> </w:t>
@@ -427,7 +601,21 @@
               <w:rPr>
                 <w:rFonts w:ascii="Times New Roman" w:hAnsi="Times New Roman" w:cs="Times New Roman"/>
               </w:rPr>
-              <w:t>(kol 2)</w:t>
+              <w:t>(</w:t>
+            </w:r>
+            <w:proofErr w:type="spellStart"/>
+            <w:r>
+              <w:rPr>
+                <w:rFonts w:ascii="Times New Roman" w:hAnsi="Times New Roman" w:cs="Times New Roman"/>
+              </w:rPr>
+              <w:t>kol</w:t>
+            </w:r>
+            <w:proofErr w:type="spellEnd"/>
+            <w:r>
+              <w:rPr>
+                <w:rFonts w:ascii="Times New Roman" w:hAnsi="Times New Roman" w:cs="Times New Roman"/>
+              </w:rPr>
+              <w:t xml:space="preserve"> 2)</w:t>
             </w:r>
           </w:p>
         </w:tc>
@@ -452,12 +640,37 @@
                 <w:rFonts w:eastAsiaTheme="minorHAnsi"/>
               </w:rPr>
             </w:pPr>
-            <w:r>
-              <w:rPr>
-                <w:rStyle w:val="HTMLCode"/>
-                <w:rFonts w:eastAsiaTheme="minorHAnsi"/>
-              </w:rPr>
-              <w:t>Pin(19, Pin.OUT)</w:t>
+            <w:proofErr w:type="spellStart"/>
+            <w:r>
+              <w:rPr>
+                <w:rStyle w:val="HTMLCode"/>
+                <w:rFonts w:eastAsiaTheme="minorHAnsi"/>
+              </w:rPr>
+              <w:t>Pin</w:t>
+            </w:r>
+            <w:proofErr w:type="spellEnd"/>
+            <w:r>
+              <w:rPr>
+                <w:rStyle w:val="HTMLCode"/>
+                <w:rFonts w:eastAsiaTheme="minorHAnsi"/>
+              </w:rPr>
+              <w:t xml:space="preserve">(19, </w:t>
+            </w:r>
+            <w:proofErr w:type="spellStart"/>
+            <w:r>
+              <w:rPr>
+                <w:rStyle w:val="HTMLCode"/>
+                <w:rFonts w:eastAsiaTheme="minorHAnsi"/>
+              </w:rPr>
+              <w:t>Pin.OUT</w:t>
+            </w:r>
+            <w:proofErr w:type="spellEnd"/>
+            <w:r>
+              <w:rPr>
+                <w:rStyle w:val="HTMLCode"/>
+                <w:rFonts w:eastAsiaTheme="minorHAnsi"/>
+              </w:rPr>
+              <w:t>)</w:t>
             </w:r>
             <w:r>
               <w:t xml:space="preserve"> </w:t>
@@ -492,12 +705,37 @@
                 <w:rFonts w:eastAsiaTheme="minorHAnsi"/>
               </w:rPr>
             </w:pPr>
-            <w:r>
-              <w:rPr>
-                <w:rStyle w:val="HTMLCode"/>
-                <w:rFonts w:eastAsiaTheme="minorHAnsi"/>
-              </w:rPr>
-              <w:t>Pin(22, Pin.IN, Pin.PULL_DOWN)</w:t>
+            <w:proofErr w:type="spellStart"/>
+            <w:r>
+              <w:rPr>
+                <w:rStyle w:val="HTMLCode"/>
+                <w:rFonts w:eastAsiaTheme="minorHAnsi"/>
+              </w:rPr>
+              <w:t>Pin</w:t>
+            </w:r>
+            <w:proofErr w:type="spellEnd"/>
+            <w:r>
+              <w:rPr>
+                <w:rStyle w:val="HTMLCode"/>
+                <w:rFonts w:eastAsiaTheme="minorHAnsi"/>
+              </w:rPr>
+              <w:t xml:space="preserve">(22, Pin.IN, </w:t>
+            </w:r>
+            <w:proofErr w:type="spellStart"/>
+            <w:r>
+              <w:rPr>
+                <w:rStyle w:val="HTMLCode"/>
+                <w:rFonts w:eastAsiaTheme="minorHAnsi"/>
+              </w:rPr>
+              <w:t>Pin.PULL_DOWN</w:t>
+            </w:r>
+            <w:proofErr w:type="spellEnd"/>
+            <w:r>
+              <w:rPr>
+                <w:rStyle w:val="HTMLCode"/>
+                <w:rFonts w:eastAsiaTheme="minorHAnsi"/>
+              </w:rPr>
+              <w:t>)</w:t>
             </w:r>
             <w:r>
               <w:t xml:space="preserve"> </w:t>
@@ -509,7 +747,21 @@
               <w:rPr>
                 <w:rFonts w:ascii="Times New Roman" w:hAnsi="Times New Roman" w:cs="Times New Roman"/>
               </w:rPr>
-              <w:t>(kol 3)</w:t>
+              <w:t>(</w:t>
+            </w:r>
+            <w:proofErr w:type="spellStart"/>
+            <w:r>
+              <w:rPr>
+                <w:rFonts w:ascii="Times New Roman" w:hAnsi="Times New Roman" w:cs="Times New Roman"/>
+              </w:rPr>
+              <w:t>kol</w:t>
+            </w:r>
+            <w:proofErr w:type="spellEnd"/>
+            <w:r>
+              <w:rPr>
+                <w:rFonts w:ascii="Times New Roman" w:hAnsi="Times New Roman" w:cs="Times New Roman"/>
+              </w:rPr>
+              <w:t xml:space="preserve"> 3)</w:t>
             </w:r>
           </w:p>
         </w:tc>
@@ -534,12 +786,37 @@
                 <w:rFonts w:eastAsiaTheme="minorHAnsi"/>
               </w:rPr>
             </w:pPr>
-            <w:r>
-              <w:rPr>
-                <w:rStyle w:val="HTMLCode"/>
-                <w:rFonts w:eastAsiaTheme="minorHAnsi"/>
-              </w:rPr>
-              <w:t>Pin(7, Pin.OUT)</w:t>
+            <w:proofErr w:type="spellStart"/>
+            <w:r>
+              <w:rPr>
+                <w:rStyle w:val="HTMLCode"/>
+                <w:rFonts w:eastAsiaTheme="minorHAnsi"/>
+              </w:rPr>
+              <w:t>Pin</w:t>
+            </w:r>
+            <w:proofErr w:type="spellEnd"/>
+            <w:r>
+              <w:rPr>
+                <w:rStyle w:val="HTMLCode"/>
+                <w:rFonts w:eastAsiaTheme="minorHAnsi"/>
+              </w:rPr>
+              <w:t xml:space="preserve">(7, </w:t>
+            </w:r>
+            <w:proofErr w:type="spellStart"/>
+            <w:r>
+              <w:rPr>
+                <w:rStyle w:val="HTMLCode"/>
+                <w:rFonts w:eastAsiaTheme="minorHAnsi"/>
+              </w:rPr>
+              <w:t>Pin.OUT</w:t>
+            </w:r>
+            <w:proofErr w:type="spellEnd"/>
+            <w:r>
+              <w:rPr>
+                <w:rStyle w:val="HTMLCode"/>
+                <w:rFonts w:eastAsiaTheme="minorHAnsi"/>
+              </w:rPr>
+              <w:t>)</w:t>
             </w:r>
             <w:r>
               <w:t xml:space="preserve"> </w:t>
@@ -574,12 +851,37 @@
                 <w:rFonts w:eastAsiaTheme="minorHAnsi"/>
               </w:rPr>
             </w:pPr>
-            <w:r>
-              <w:rPr>
-                <w:rStyle w:val="HTMLCode"/>
-                <w:rFonts w:eastAsiaTheme="minorHAnsi"/>
-              </w:rPr>
-              <w:t>Pin(26, Pin.IN, Pin.PULL_DOWN)</w:t>
+            <w:proofErr w:type="spellStart"/>
+            <w:r>
+              <w:rPr>
+                <w:rStyle w:val="HTMLCode"/>
+                <w:rFonts w:eastAsiaTheme="minorHAnsi"/>
+              </w:rPr>
+              <w:t>Pin</w:t>
+            </w:r>
+            <w:proofErr w:type="spellEnd"/>
+            <w:r>
+              <w:rPr>
+                <w:rStyle w:val="HTMLCode"/>
+                <w:rFonts w:eastAsiaTheme="minorHAnsi"/>
+              </w:rPr>
+              <w:t xml:space="preserve">(26, Pin.IN, </w:t>
+            </w:r>
+            <w:proofErr w:type="spellStart"/>
+            <w:r>
+              <w:rPr>
+                <w:rStyle w:val="HTMLCode"/>
+                <w:rFonts w:eastAsiaTheme="minorHAnsi"/>
+              </w:rPr>
+              <w:t>Pin.PULL_DOWN</w:t>
+            </w:r>
+            <w:proofErr w:type="spellEnd"/>
+            <w:r>
+              <w:rPr>
+                <w:rStyle w:val="HTMLCode"/>
+                <w:rFonts w:eastAsiaTheme="minorHAnsi"/>
+              </w:rPr>
+              <w:t>)</w:t>
             </w:r>
             <w:r>
               <w:t xml:space="preserve"> </w:t>
@@ -591,7 +893,21 @@
               <w:rPr>
                 <w:rFonts w:ascii="Times New Roman" w:hAnsi="Times New Roman" w:cs="Times New Roman"/>
               </w:rPr>
-              <w:t>(kol 4)</w:t>
+              <w:t>(</w:t>
+            </w:r>
+            <w:proofErr w:type="spellStart"/>
+            <w:r>
+              <w:rPr>
+                <w:rFonts w:ascii="Times New Roman" w:hAnsi="Times New Roman" w:cs="Times New Roman"/>
+              </w:rPr>
+              <w:t>kol</w:t>
+            </w:r>
+            <w:proofErr w:type="spellEnd"/>
+            <w:r>
+              <w:rPr>
+                <w:rFonts w:ascii="Times New Roman" w:hAnsi="Times New Roman" w:cs="Times New Roman"/>
+              </w:rPr>
+              <w:t xml:space="preserve"> 4)</w:t>
             </w:r>
           </w:p>
         </w:tc>
@@ -616,12 +932,37 @@
                 <w:rFonts w:eastAsiaTheme="minorHAnsi"/>
               </w:rPr>
             </w:pPr>
-            <w:r>
-              <w:rPr>
-                <w:rStyle w:val="HTMLCode"/>
-                <w:rFonts w:eastAsiaTheme="minorHAnsi"/>
-              </w:rPr>
-              <w:t>Pin(6, Pin.OUT)</w:t>
+            <w:proofErr w:type="spellStart"/>
+            <w:r>
+              <w:rPr>
+                <w:rStyle w:val="HTMLCode"/>
+                <w:rFonts w:eastAsiaTheme="minorHAnsi"/>
+              </w:rPr>
+              <w:t>Pin</w:t>
+            </w:r>
+            <w:proofErr w:type="spellEnd"/>
+            <w:r>
+              <w:rPr>
+                <w:rStyle w:val="HTMLCode"/>
+                <w:rFonts w:eastAsiaTheme="minorHAnsi"/>
+              </w:rPr>
+              <w:t xml:space="preserve">(6, </w:t>
+            </w:r>
+            <w:proofErr w:type="spellStart"/>
+            <w:r>
+              <w:rPr>
+                <w:rStyle w:val="HTMLCode"/>
+                <w:rFonts w:eastAsiaTheme="minorHAnsi"/>
+              </w:rPr>
+              <w:t>Pin.OUT</w:t>
+            </w:r>
+            <w:proofErr w:type="spellEnd"/>
+            <w:r>
+              <w:rPr>
+                <w:rStyle w:val="HTMLCode"/>
+                <w:rFonts w:eastAsiaTheme="minorHAnsi"/>
+              </w:rPr>
+              <w:t>)</w:t>
             </w:r>
             <w:r>
               <w:rPr>
@@ -793,12 +1134,37 @@
                 <w:szCs w:val="24"/>
               </w:rPr>
             </w:pPr>
-            <w:r>
-              <w:rPr>
-                <w:rStyle w:val="HTMLCode"/>
-                <w:rFonts w:eastAsiaTheme="minorHAnsi"/>
-              </w:rPr>
-              <w:t>sck=Pin(2)</w:t>
+            <w:proofErr w:type="spellStart"/>
+            <w:r>
+              <w:rPr>
+                <w:rStyle w:val="HTMLCode"/>
+                <w:rFonts w:eastAsiaTheme="minorHAnsi"/>
+              </w:rPr>
+              <w:t>sck</w:t>
+            </w:r>
+            <w:proofErr w:type="spellEnd"/>
+            <w:r>
+              <w:rPr>
+                <w:rStyle w:val="HTMLCode"/>
+                <w:rFonts w:eastAsiaTheme="minorHAnsi"/>
+              </w:rPr>
+              <w:t>=</w:t>
+            </w:r>
+            <w:proofErr w:type="spellStart"/>
+            <w:r>
+              <w:rPr>
+                <w:rStyle w:val="HTMLCode"/>
+                <w:rFonts w:eastAsiaTheme="minorHAnsi"/>
+              </w:rPr>
+              <w:t>Pin</w:t>
+            </w:r>
+            <w:proofErr w:type="spellEnd"/>
+            <w:r>
+              <w:rPr>
+                <w:rStyle w:val="HTMLCode"/>
+                <w:rFonts w:eastAsiaTheme="minorHAnsi"/>
+              </w:rPr>
+              <w:t>(2)</w:t>
             </w:r>
             <w:r>
               <w:t xml:space="preserve"> </w:t>
@@ -810,7 +1176,21 @@
               <w:rPr>
                 <w:rFonts w:ascii="Times New Roman" w:hAnsi="Times New Roman" w:cs="Times New Roman"/>
               </w:rPr>
-              <w:t>(reader1 clock)</w:t>
+              <w:t xml:space="preserve">(reader1 </w:t>
+            </w:r>
+            <w:proofErr w:type="spellStart"/>
+            <w:r>
+              <w:rPr>
+                <w:rFonts w:ascii="Times New Roman" w:hAnsi="Times New Roman" w:cs="Times New Roman"/>
+              </w:rPr>
+              <w:t>clock</w:t>
+            </w:r>
+            <w:proofErr w:type="spellEnd"/>
+            <w:r>
+              <w:rPr>
+                <w:rFonts w:ascii="Times New Roman" w:hAnsi="Times New Roman" w:cs="Times New Roman"/>
+              </w:rPr>
+              <w:t>)</w:t>
             </w:r>
           </w:p>
         </w:tc>
@@ -840,7 +1220,23 @@
                 <w:rStyle w:val="HTMLCode"/>
                 <w:rFonts w:eastAsiaTheme="minorHAnsi"/>
               </w:rPr>
-              <w:t>miso=Pin(4)</w:t>
+              <w:t>miso=</w:t>
+            </w:r>
+            <w:proofErr w:type="spellStart"/>
+            <w:r>
+              <w:rPr>
+                <w:rStyle w:val="HTMLCode"/>
+                <w:rFonts w:eastAsiaTheme="minorHAnsi"/>
+              </w:rPr>
+              <w:t>Pin</w:t>
+            </w:r>
+            <w:proofErr w:type="spellEnd"/>
+            <w:r>
+              <w:rPr>
+                <w:rStyle w:val="HTMLCode"/>
+                <w:rFonts w:eastAsiaTheme="minorHAnsi"/>
+              </w:rPr>
+              <w:t>(4)</w:t>
             </w:r>
             <w:r>
               <w:t xml:space="preserve"> </w:t>
@@ -885,12 +1281,37 @@
                 <w:szCs w:val="24"/>
               </w:rPr>
             </w:pPr>
-            <w:r>
-              <w:rPr>
-                <w:rStyle w:val="HTMLCode"/>
-                <w:rFonts w:eastAsiaTheme="minorHAnsi"/>
-              </w:rPr>
-              <w:t>mosi=Pin(3)</w:t>
+            <w:proofErr w:type="spellStart"/>
+            <w:r>
+              <w:rPr>
+                <w:rStyle w:val="HTMLCode"/>
+                <w:rFonts w:eastAsiaTheme="minorHAnsi"/>
+              </w:rPr>
+              <w:t>mosi</w:t>
+            </w:r>
+            <w:proofErr w:type="spellEnd"/>
+            <w:r>
+              <w:rPr>
+                <w:rStyle w:val="HTMLCode"/>
+                <w:rFonts w:eastAsiaTheme="minorHAnsi"/>
+              </w:rPr>
+              <w:t>=</w:t>
+            </w:r>
+            <w:proofErr w:type="spellStart"/>
+            <w:r>
+              <w:rPr>
+                <w:rStyle w:val="HTMLCode"/>
+                <w:rFonts w:eastAsiaTheme="minorHAnsi"/>
+              </w:rPr>
+              <w:t>Pin</w:t>
+            </w:r>
+            <w:proofErr w:type="spellEnd"/>
+            <w:r>
+              <w:rPr>
+                <w:rStyle w:val="HTMLCode"/>
+                <w:rFonts w:eastAsiaTheme="minorHAnsi"/>
+              </w:rPr>
+              <w:t>(3)</w:t>
             </w:r>
             <w:r>
               <w:t xml:space="preserve"> </w:t>
@@ -932,7 +1353,23 @@
                 <w:rStyle w:val="HTMLCode"/>
                 <w:rFonts w:eastAsiaTheme="minorHAnsi"/>
               </w:rPr>
-              <w:t>miso=Pin(12)</w:t>
+              <w:t>miso=</w:t>
+            </w:r>
+            <w:proofErr w:type="spellStart"/>
+            <w:r>
+              <w:rPr>
+                <w:rStyle w:val="HTMLCode"/>
+                <w:rFonts w:eastAsiaTheme="minorHAnsi"/>
+              </w:rPr>
+              <w:t>Pin</w:t>
+            </w:r>
+            <w:proofErr w:type="spellEnd"/>
+            <w:r>
+              <w:rPr>
+                <w:rStyle w:val="HTMLCode"/>
+                <w:rFonts w:eastAsiaTheme="minorHAnsi"/>
+              </w:rPr>
+              <w:t>(12)</w:t>
             </w:r>
             <w:r>
               <w:t xml:space="preserve"> </w:t>
@@ -974,12 +1411,37 @@
                 <w:szCs w:val="24"/>
               </w:rPr>
             </w:pPr>
-            <w:r>
-              <w:rPr>
-                <w:rStyle w:val="HTMLCode"/>
-                <w:rFonts w:eastAsiaTheme="minorHAnsi"/>
-              </w:rPr>
-              <w:t>cs=Pin(1)</w:t>
+            <w:proofErr w:type="spellStart"/>
+            <w:r>
+              <w:rPr>
+                <w:rStyle w:val="HTMLCode"/>
+                <w:rFonts w:eastAsiaTheme="minorHAnsi"/>
+              </w:rPr>
+              <w:t>cs</w:t>
+            </w:r>
+            <w:proofErr w:type="spellEnd"/>
+            <w:r>
+              <w:rPr>
+                <w:rStyle w:val="HTMLCode"/>
+                <w:rFonts w:eastAsiaTheme="minorHAnsi"/>
+              </w:rPr>
+              <w:t>=</w:t>
+            </w:r>
+            <w:proofErr w:type="spellStart"/>
+            <w:r>
+              <w:rPr>
+                <w:rStyle w:val="HTMLCode"/>
+                <w:rFonts w:eastAsiaTheme="minorHAnsi"/>
+              </w:rPr>
+              <w:t>Pin</w:t>
+            </w:r>
+            <w:proofErr w:type="spellEnd"/>
+            <w:r>
+              <w:rPr>
+                <w:rStyle w:val="HTMLCode"/>
+                <w:rFonts w:eastAsiaTheme="minorHAnsi"/>
+              </w:rPr>
+              <w:t>(1)</w:t>
             </w:r>
             <w:r>
               <w:t xml:space="preserve"> </w:t>
@@ -1042,12 +1504,37 @@
                 <w:rFonts w:eastAsiaTheme="minorHAnsi"/>
               </w:rPr>
             </w:pPr>
-            <w:r>
-              <w:rPr>
-                <w:rStyle w:val="HTMLCode"/>
-                <w:rFonts w:eastAsiaTheme="minorHAnsi"/>
-              </w:rPr>
-              <w:t>rst=Pin(5)</w:t>
+            <w:proofErr w:type="spellStart"/>
+            <w:r>
+              <w:rPr>
+                <w:rStyle w:val="HTMLCode"/>
+                <w:rFonts w:eastAsiaTheme="minorHAnsi"/>
+              </w:rPr>
+              <w:t>rst</w:t>
+            </w:r>
+            <w:proofErr w:type="spellEnd"/>
+            <w:r>
+              <w:rPr>
+                <w:rStyle w:val="HTMLCode"/>
+                <w:rFonts w:eastAsiaTheme="minorHAnsi"/>
+              </w:rPr>
+              <w:t>=</w:t>
+            </w:r>
+            <w:proofErr w:type="spellStart"/>
+            <w:r>
+              <w:rPr>
+                <w:rStyle w:val="HTMLCode"/>
+                <w:rFonts w:eastAsiaTheme="minorHAnsi"/>
+              </w:rPr>
+              <w:t>Pin</w:t>
+            </w:r>
+            <w:proofErr w:type="spellEnd"/>
+            <w:r>
+              <w:rPr>
+                <w:rStyle w:val="HTMLCode"/>
+                <w:rFonts w:eastAsiaTheme="minorHAnsi"/>
+              </w:rPr>
+              <w:t>(5)</w:t>
             </w:r>
             <w:r>
               <w:t xml:space="preserve"> </w:t>
@@ -1108,12 +1595,37 @@
                 <w:rFonts w:eastAsiaTheme="minorHAnsi"/>
               </w:rPr>
             </w:pPr>
-            <w:r>
-              <w:rPr>
-                <w:rStyle w:val="HTMLCode"/>
-                <w:rFonts w:eastAsiaTheme="minorHAnsi"/>
-              </w:rPr>
-              <w:t>sck=Pin(10)</w:t>
+            <w:proofErr w:type="spellStart"/>
+            <w:r>
+              <w:rPr>
+                <w:rStyle w:val="HTMLCode"/>
+                <w:rFonts w:eastAsiaTheme="minorHAnsi"/>
+              </w:rPr>
+              <w:t>sck</w:t>
+            </w:r>
+            <w:proofErr w:type="spellEnd"/>
+            <w:r>
+              <w:rPr>
+                <w:rStyle w:val="HTMLCode"/>
+                <w:rFonts w:eastAsiaTheme="minorHAnsi"/>
+              </w:rPr>
+              <w:t>=</w:t>
+            </w:r>
+            <w:proofErr w:type="spellStart"/>
+            <w:r>
+              <w:rPr>
+                <w:rStyle w:val="HTMLCode"/>
+                <w:rFonts w:eastAsiaTheme="minorHAnsi"/>
+              </w:rPr>
+              <w:t>Pin</w:t>
+            </w:r>
+            <w:proofErr w:type="spellEnd"/>
+            <w:r>
+              <w:rPr>
+                <w:rStyle w:val="HTMLCode"/>
+                <w:rFonts w:eastAsiaTheme="minorHAnsi"/>
+              </w:rPr>
+              <w:t>(10)</w:t>
             </w:r>
             <w:r>
               <w:t xml:space="preserve"> </w:t>
@@ -1125,7 +1637,21 @@
               <w:rPr>
                 <w:rFonts w:ascii="Times New Roman" w:hAnsi="Times New Roman" w:cs="Times New Roman"/>
               </w:rPr>
-              <w:t>(reader2 clock)</w:t>
+              <w:t xml:space="preserve">(reader2 </w:t>
+            </w:r>
+            <w:proofErr w:type="spellStart"/>
+            <w:r>
+              <w:rPr>
+                <w:rFonts w:ascii="Times New Roman" w:hAnsi="Times New Roman" w:cs="Times New Roman"/>
+              </w:rPr>
+              <w:t>clock</w:t>
+            </w:r>
+            <w:proofErr w:type="spellEnd"/>
+            <w:r>
+              <w:rPr>
+                <w:rFonts w:ascii="Times New Roman" w:hAnsi="Times New Roman" w:cs="Times New Roman"/>
+              </w:rPr>
+              <w:t>)</w:t>
             </w:r>
           </w:p>
         </w:tc>
@@ -1174,12 +1700,37 @@
                 <w:rFonts w:eastAsiaTheme="minorHAnsi"/>
               </w:rPr>
             </w:pPr>
-            <w:r>
-              <w:rPr>
-                <w:rStyle w:val="HTMLCode"/>
-                <w:rFonts w:eastAsiaTheme="minorHAnsi"/>
-              </w:rPr>
-              <w:t>mosi=Pin(11)</w:t>
+            <w:proofErr w:type="spellStart"/>
+            <w:r>
+              <w:rPr>
+                <w:rStyle w:val="HTMLCode"/>
+                <w:rFonts w:eastAsiaTheme="minorHAnsi"/>
+              </w:rPr>
+              <w:t>mosi</w:t>
+            </w:r>
+            <w:proofErr w:type="spellEnd"/>
+            <w:r>
+              <w:rPr>
+                <w:rStyle w:val="HTMLCode"/>
+                <w:rFonts w:eastAsiaTheme="minorHAnsi"/>
+              </w:rPr>
+              <w:t>=</w:t>
+            </w:r>
+            <w:proofErr w:type="spellStart"/>
+            <w:r>
+              <w:rPr>
+                <w:rStyle w:val="HTMLCode"/>
+                <w:rFonts w:eastAsiaTheme="minorHAnsi"/>
+              </w:rPr>
+              <w:t>Pin</w:t>
+            </w:r>
+            <w:proofErr w:type="spellEnd"/>
+            <w:r>
+              <w:rPr>
+                <w:rStyle w:val="HTMLCode"/>
+                <w:rFonts w:eastAsiaTheme="minorHAnsi"/>
+              </w:rPr>
+              <w:t>(11)</w:t>
             </w:r>
             <w:r>
               <w:rPr>
@@ -1247,12 +1798,37 @@
                 <w:rFonts w:eastAsiaTheme="minorHAnsi"/>
               </w:rPr>
             </w:pPr>
-            <w:r>
-              <w:rPr>
-                <w:rStyle w:val="HTMLCode"/>
-                <w:rFonts w:eastAsiaTheme="minorHAnsi"/>
-              </w:rPr>
-              <w:t>cs=Pin(9)</w:t>
+            <w:proofErr w:type="spellStart"/>
+            <w:r>
+              <w:rPr>
+                <w:rStyle w:val="HTMLCode"/>
+                <w:rFonts w:eastAsiaTheme="minorHAnsi"/>
+              </w:rPr>
+              <w:t>cs</w:t>
+            </w:r>
+            <w:proofErr w:type="spellEnd"/>
+            <w:r>
+              <w:rPr>
+                <w:rStyle w:val="HTMLCode"/>
+                <w:rFonts w:eastAsiaTheme="minorHAnsi"/>
+              </w:rPr>
+              <w:t>=</w:t>
+            </w:r>
+            <w:proofErr w:type="spellStart"/>
+            <w:r>
+              <w:rPr>
+                <w:rStyle w:val="HTMLCode"/>
+                <w:rFonts w:eastAsiaTheme="minorHAnsi"/>
+              </w:rPr>
+              <w:t>Pin</w:t>
+            </w:r>
+            <w:proofErr w:type="spellEnd"/>
+            <w:r>
+              <w:rPr>
+                <w:rStyle w:val="HTMLCode"/>
+                <w:rFonts w:eastAsiaTheme="minorHAnsi"/>
+              </w:rPr>
+              <w:t>(9)</w:t>
             </w:r>
             <w:r>
               <w:t xml:space="preserve"> </w:t>
@@ -1313,12 +1889,37 @@
                 <w:rFonts w:eastAsiaTheme="minorHAnsi"/>
               </w:rPr>
             </w:pPr>
-            <w:r>
-              <w:rPr>
-                <w:rStyle w:val="HTMLCode"/>
-                <w:rFonts w:eastAsiaTheme="minorHAnsi"/>
-              </w:rPr>
-              <w:t>rst=Pin(13)</w:t>
+            <w:proofErr w:type="spellStart"/>
+            <w:r>
+              <w:rPr>
+                <w:rStyle w:val="HTMLCode"/>
+                <w:rFonts w:eastAsiaTheme="minorHAnsi"/>
+              </w:rPr>
+              <w:t>rst</w:t>
+            </w:r>
+            <w:proofErr w:type="spellEnd"/>
+            <w:r>
+              <w:rPr>
+                <w:rStyle w:val="HTMLCode"/>
+                <w:rFonts w:eastAsiaTheme="minorHAnsi"/>
+              </w:rPr>
+              <w:t>=</w:t>
+            </w:r>
+            <w:proofErr w:type="spellStart"/>
+            <w:r>
+              <w:rPr>
+                <w:rStyle w:val="HTMLCode"/>
+                <w:rFonts w:eastAsiaTheme="minorHAnsi"/>
+              </w:rPr>
+              <w:t>Pin</w:t>
+            </w:r>
+            <w:proofErr w:type="spellEnd"/>
+            <w:r>
+              <w:rPr>
+                <w:rStyle w:val="HTMLCode"/>
+                <w:rFonts w:eastAsiaTheme="minorHAnsi"/>
+              </w:rPr>
+              <w:t>(13)</w:t>
             </w:r>
             <w:r>
               <w:rPr>
@@ -1479,12 +2080,37 @@
                 <w:szCs w:val="24"/>
               </w:rPr>
             </w:pPr>
-            <w:r>
-              <w:rPr>
-                <w:rStyle w:val="HTMLCode"/>
-                <w:rFonts w:eastAsiaTheme="minorHAnsi"/>
-              </w:rPr>
-              <w:t>sda=Pin(14)</w:t>
+            <w:proofErr w:type="spellStart"/>
+            <w:r>
+              <w:rPr>
+                <w:rStyle w:val="HTMLCode"/>
+                <w:rFonts w:eastAsiaTheme="minorHAnsi"/>
+              </w:rPr>
+              <w:t>sda</w:t>
+            </w:r>
+            <w:proofErr w:type="spellEnd"/>
+            <w:r>
+              <w:rPr>
+                <w:rStyle w:val="HTMLCode"/>
+                <w:rFonts w:eastAsiaTheme="minorHAnsi"/>
+              </w:rPr>
+              <w:t>=</w:t>
+            </w:r>
+            <w:proofErr w:type="spellStart"/>
+            <w:r>
+              <w:rPr>
+                <w:rStyle w:val="HTMLCode"/>
+                <w:rFonts w:eastAsiaTheme="minorHAnsi"/>
+              </w:rPr>
+              <w:t>Pin</w:t>
+            </w:r>
+            <w:proofErr w:type="spellEnd"/>
+            <w:r>
+              <w:rPr>
+                <w:rStyle w:val="HTMLCode"/>
+                <w:rFonts w:eastAsiaTheme="minorHAnsi"/>
+              </w:rPr>
+              <w:t>(14)</w:t>
             </w:r>
             <w:r>
               <w:t xml:space="preserve"> </w:t>
@@ -1552,12 +2178,37 @@
                 <w:szCs w:val="24"/>
               </w:rPr>
             </w:pPr>
-            <w:r>
-              <w:rPr>
-                <w:rStyle w:val="HTMLCode"/>
-                <w:rFonts w:eastAsiaTheme="minorHAnsi"/>
-              </w:rPr>
-              <w:t>scl=Pin(15)</w:t>
+            <w:proofErr w:type="spellStart"/>
+            <w:r>
+              <w:rPr>
+                <w:rStyle w:val="HTMLCode"/>
+                <w:rFonts w:eastAsiaTheme="minorHAnsi"/>
+              </w:rPr>
+              <w:t>scl</w:t>
+            </w:r>
+            <w:proofErr w:type="spellEnd"/>
+            <w:r>
+              <w:rPr>
+                <w:rStyle w:val="HTMLCode"/>
+                <w:rFonts w:eastAsiaTheme="minorHAnsi"/>
+              </w:rPr>
+              <w:t>=</w:t>
+            </w:r>
+            <w:proofErr w:type="spellStart"/>
+            <w:r>
+              <w:rPr>
+                <w:rStyle w:val="HTMLCode"/>
+                <w:rFonts w:eastAsiaTheme="minorHAnsi"/>
+              </w:rPr>
+              <w:t>Pin</w:t>
+            </w:r>
+            <w:proofErr w:type="spellEnd"/>
+            <w:r>
+              <w:rPr>
+                <w:rStyle w:val="HTMLCode"/>
+                <w:rFonts w:eastAsiaTheme="minorHAnsi"/>
+              </w:rPr>
+              <w:t>(15)</w:t>
             </w:r>
             <w:r>
               <w:t xml:space="preserve"> </w:t>
@@ -1569,7 +2220,21 @@
               <w:rPr>
                 <w:rFonts w:ascii="Times New Roman" w:hAnsi="Times New Roman" w:cs="Times New Roman"/>
               </w:rPr>
-              <w:t>(I2C clock)</w:t>
+              <w:t xml:space="preserve">(I2C </w:t>
+            </w:r>
+            <w:proofErr w:type="spellStart"/>
+            <w:r>
+              <w:rPr>
+                <w:rFonts w:ascii="Times New Roman" w:hAnsi="Times New Roman" w:cs="Times New Roman"/>
+              </w:rPr>
+              <w:t>clock</w:t>
+            </w:r>
+            <w:proofErr w:type="spellEnd"/>
+            <w:r>
+              <w:rPr>
+                <w:rFonts w:ascii="Times New Roman" w:hAnsi="Times New Roman" w:cs="Times New Roman"/>
+              </w:rPr>
+              <w:t>)</w:t>
             </w:r>
           </w:p>
         </w:tc>
@@ -1598,6 +2263,243 @@
         </w:tc>
       </w:tr>
     </w:tbl>
+    <w:p>
+      <w:pPr>
+        <w:rPr>
+          <w:rFonts w:ascii="Times New Roman" w:hAnsi="Times New Roman" w:cs="Times New Roman"/>
+        </w:rPr>
+      </w:pPr>
+    </w:p>
+    <w:p>
+      <w:pPr>
+        <w:rPr>
+          <w:rFonts w:ascii="Times New Roman" w:hAnsi="Times New Roman" w:cs="Times New Roman"/>
+          <w:sz w:val="24"/>
+          <w:szCs w:val="24"/>
+        </w:rPr>
+      </w:pPr>
+      <w:r>
+        <w:rPr>
+          <w:rFonts w:ascii="Times New Roman" w:hAnsi="Times New Roman" w:cs="Times New Roman"/>
+          <w:sz w:val="24"/>
+          <w:szCs w:val="24"/>
+        </w:rPr>
+        <w:t>ESP8266</w:t>
+      </w:r>
+    </w:p>
+    <w:tbl>
+      <w:tblPr>
+        <w:tblStyle w:val="TableGrid"/>
+        <w:tblW w:w="0" w:type="auto"/>
+        <w:tblInd w:w="0" w:type="dxa"/>
+        <w:tblLook w:val="04A0" w:firstRow="1" w:lastRow="0" w:firstColumn="1" w:lastColumn="0" w:noHBand="0" w:noVBand="1"/>
+      </w:tblPr>
+      <w:tblGrid>
+        <w:gridCol w:w="3964"/>
+      </w:tblGrid>
+      <w:tr>
+        <w:tc>
+          <w:tcPr>
+            <w:tcW w:w="3964" w:type="dxa"/>
+            <w:tcBorders>
+              <w:top w:val="single" w:sz="4" w:space="0" w:color="auto"/>
+              <w:left w:val="single" w:sz="4" w:space="0" w:color="auto"/>
+              <w:bottom w:val="single" w:sz="4" w:space="0" w:color="auto"/>
+              <w:right w:val="single" w:sz="4" w:space="0" w:color="auto"/>
+            </w:tcBorders>
+            <w:hideMark/>
+          </w:tcPr>
+          <w:p>
+            <w:pPr>
+              <w:spacing w:line="240" w:lineRule="auto"/>
+              <w:jc w:val="both"/>
+              <w:rPr>
+                <w:rFonts w:ascii="Times New Roman" w:hAnsi="Times New Roman" w:cs="Times New Roman"/>
+                <w:b/>
+                <w:bCs/>
+                <w:sz w:val="24"/>
+                <w:szCs w:val="24"/>
+              </w:rPr>
+            </w:pPr>
+            <w:r>
+              <w:rPr>
+                <w:rFonts w:ascii="Times New Roman" w:hAnsi="Times New Roman" w:cs="Times New Roman"/>
+                <w:b/>
+                <w:bCs/>
+                <w:sz w:val="24"/>
+                <w:szCs w:val="24"/>
+              </w:rPr>
+              <w:t>Digitalni izlazi</w:t>
+            </w:r>
+          </w:p>
+        </w:tc>
+      </w:tr>
+      <w:tr>
+        <w:tc>
+          <w:tcPr>
+            <w:tcW w:w="3964" w:type="dxa"/>
+            <w:tcBorders>
+              <w:top w:val="single" w:sz="4" w:space="0" w:color="auto"/>
+              <w:left w:val="single" w:sz="4" w:space="0" w:color="auto"/>
+              <w:bottom w:val="single" w:sz="4" w:space="0" w:color="auto"/>
+              <w:right w:val="single" w:sz="4" w:space="0" w:color="auto"/>
+            </w:tcBorders>
+          </w:tcPr>
+          <w:p>
+            <w:pPr>
+              <w:spacing w:line="240" w:lineRule="auto"/>
+              <w:jc w:val="both"/>
+              <w:rPr>
+                <w:rStyle w:val="HTMLCode"/>
+                <w:rFonts w:eastAsiaTheme="minorHAnsi"/>
+              </w:rPr>
+            </w:pPr>
+            <w:r>
+              <w:rPr>
+                <w:rStyle w:val="HTMLCode"/>
+                <w:rFonts w:eastAsiaTheme="minorHAnsi"/>
+              </w:rPr>
+              <w:t>SERVO (D4)</w:t>
+            </w:r>
+            <w:r>
+              <w:t xml:space="preserve">     </w:t>
+            </w:r>
+            <w:r>
+              <w:t xml:space="preserve"> </w:t>
+            </w:r>
+            <w:r>
+              <w:t xml:space="preserve">   </w:t>
+            </w:r>
+            <w:r>
+              <w:rPr>
+                <w:rFonts w:ascii="Times New Roman" w:hAnsi="Times New Roman" w:cs="Times New Roman"/>
+              </w:rPr>
+              <w:t>(</w:t>
+            </w:r>
+            <w:r>
+              <w:rPr>
+                <w:rFonts w:ascii="Times New Roman" w:hAnsi="Times New Roman" w:cs="Times New Roman"/>
+              </w:rPr>
+              <w:t>kontrola servo motora</w:t>
+            </w:r>
+            <w:r>
+              <w:rPr>
+                <w:rFonts w:ascii="Times New Roman" w:hAnsi="Times New Roman" w:cs="Times New Roman"/>
+              </w:rPr>
+              <w:t>)</w:t>
+            </w:r>
+          </w:p>
+        </w:tc>
+      </w:tr>
+      <w:tr>
+        <w:tc>
+          <w:tcPr>
+            <w:tcW w:w="3964" w:type="dxa"/>
+            <w:tcBorders>
+              <w:top w:val="single" w:sz="4" w:space="0" w:color="auto"/>
+              <w:left w:val="single" w:sz="4" w:space="0" w:color="auto"/>
+              <w:bottom w:val="single" w:sz="4" w:space="0" w:color="auto"/>
+              <w:right w:val="single" w:sz="4" w:space="0" w:color="auto"/>
+            </w:tcBorders>
+          </w:tcPr>
+          <w:p>
+            <w:pPr>
+              <w:spacing w:line="240" w:lineRule="auto"/>
+              <w:jc w:val="both"/>
+              <w:rPr>
+                <w:rStyle w:val="HTMLCode"/>
+                <w:rFonts w:eastAsiaTheme="minorHAnsi"/>
+              </w:rPr>
+            </w:pPr>
+            <w:r>
+              <w:rPr>
+                <w:rStyle w:val="HTMLCode"/>
+                <w:rFonts w:eastAsiaTheme="minorHAnsi"/>
+              </w:rPr>
+              <w:t xml:space="preserve">LED_RED (D2)   </w:t>
+            </w:r>
+            <w:r>
+              <w:t xml:space="preserve">                </w:t>
+            </w:r>
+            <w:r>
+              <w:rPr>
+                <w:rFonts w:ascii="Times New Roman" w:hAnsi="Times New Roman" w:cs="Times New Roman"/>
+              </w:rPr>
+              <w:t>(crvena LED)</w:t>
+            </w:r>
+          </w:p>
+        </w:tc>
+      </w:tr>
+      <w:tr>
+        <w:tc>
+          <w:tcPr>
+            <w:tcW w:w="3964" w:type="dxa"/>
+            <w:tcBorders>
+              <w:top w:val="single" w:sz="4" w:space="0" w:color="auto"/>
+              <w:left w:val="single" w:sz="4" w:space="0" w:color="auto"/>
+              <w:bottom w:val="single" w:sz="4" w:space="0" w:color="auto"/>
+              <w:right w:val="single" w:sz="4" w:space="0" w:color="auto"/>
+            </w:tcBorders>
+          </w:tcPr>
+          <w:p>
+            <w:pPr>
+              <w:spacing w:line="240" w:lineRule="auto"/>
+              <w:jc w:val="both"/>
+              <w:rPr>
+                <w:rStyle w:val="HTMLCode"/>
+                <w:rFonts w:eastAsiaTheme="minorHAnsi"/>
+              </w:rPr>
+            </w:pPr>
+            <w:r>
+              <w:rPr>
+                <w:rStyle w:val="HTMLCode"/>
+                <w:rFonts w:eastAsiaTheme="minorHAnsi"/>
+              </w:rPr>
+              <w:t xml:space="preserve">LED_GREEN </w:t>
+            </w:r>
+            <w:r>
+              <w:rPr>
+                <w:rStyle w:val="HTMLCode"/>
+                <w:rFonts w:eastAsiaTheme="minorHAnsi"/>
+              </w:rPr>
+              <w:t>(</w:t>
+            </w:r>
+            <w:r>
+              <w:rPr>
+                <w:rStyle w:val="HTMLCode"/>
+                <w:rFonts w:eastAsiaTheme="minorHAnsi"/>
+              </w:rPr>
+              <w:t>D1</w:t>
+            </w:r>
+            <w:r>
+              <w:rPr>
+                <w:rStyle w:val="HTMLCode"/>
+                <w:rFonts w:eastAsiaTheme="minorHAnsi"/>
+              </w:rPr>
+              <w:t xml:space="preserve">)      </w:t>
+            </w:r>
+            <w:r>
+              <w:t xml:space="preserve">   </w:t>
+            </w:r>
+            <w:r>
+              <w:rPr>
+                <w:rFonts w:ascii="Times New Roman" w:hAnsi="Times New Roman" w:cs="Times New Roman"/>
+              </w:rPr>
+              <w:t>(zelena LED)</w:t>
+            </w:r>
+          </w:p>
+        </w:tc>
+      </w:tr>
+    </w:tbl>
+    <w:p>
+      <w:pPr>
+        <w:rPr>
+          <w:rFonts w:ascii="Times New Roman" w:hAnsi="Times New Roman" w:cs="Times New Roman"/>
+          <w:sz w:val="24"/>
+          <w:szCs w:val="24"/>
+        </w:rPr>
+      </w:pPr>
+    </w:p>
     <w:p>
       <w:pPr>
         <w:rPr>
@@ -2065,7 +2967,7 @@
   <w:style w:type="paragraph" w:default="1" w:styleId="Normal">
     <w:name w:val="Normal"/>
     <w:qFormat/>
-    <w:rsid w:val="000058D3"/>
+    <w:rsid w:val="003C54BA"/>
     <w:pPr>
       <w:spacing w:line="256" w:lineRule="auto"/>
     </w:pPr>

</xml_diff>